<commit_message>
Week 1 final v2
</commit_message>
<xml_diff>
--- a/week_1_ALY6000/SONI_M1_Project1.docx
+++ b/week_1_ALY6000/SONI_M1_Project1.docx
@@ -4,26 +4,9 @@
   <w:body>
     <w:p>
       <w:pPr>
-        <w:pStyle w:val="Title"/>
-      </w:pPr>
-    </w:p>
-    <w:p>
-      <w:pPr>
-        <w:pStyle w:val="Title"/>
-      </w:pPr>
-    </w:p>
-    <w:p>
-      <w:pPr>
-        <w:pStyle w:val="Title"/>
-        <w:jc w:val="left"/>
-      </w:pPr>
-    </w:p>
-    <w:p>
-      <w:pPr>
-        <w:pStyle w:val="Title"/>
-        <w:jc w:val="left"/>
-        <w:rPr>
-          <w:color w:val="auto"/>
+        <w:pStyle w:val="BodyText"/>
+        <w:jc w:val="center"/>
+        <w:rPr>
           <w:sz w:val="28"/>
           <w:szCs w:val="28"/>
         </w:rPr>
@@ -32,55 +15,14 @@
     <w:p>
       <w:pPr>
         <w:pStyle w:val="BodyText"/>
-      </w:pPr>
-    </w:p>
-    <w:p>
-      <w:pPr>
-        <w:pStyle w:val="BodyText"/>
-      </w:pPr>
-    </w:p>
-    <w:p>
-      <w:pPr>
-        <w:pStyle w:val="BodyText"/>
         <w:jc w:val="center"/>
-        <w:rPr>
-          <w:sz w:val="32"/>
-          <w:szCs w:val="32"/>
-        </w:rPr>
-      </w:pPr>
-      <w:r>
         <w:rPr>
           <w:b/>
           <w:bCs/>
           <w:sz w:val="32"/>
           <w:szCs w:val="32"/>
         </w:rPr>
-        <w:t>Northeastern University, Toronto</w:t>
-      </w:r>
-    </w:p>
-    <w:p>
-      <w:pPr>
-        <w:pStyle w:val="BodyText"/>
-        <w:jc w:val="center"/>
-        <w:rPr>
-          <w:sz w:val="28"/>
-          <w:szCs w:val="28"/>
-        </w:rPr>
-      </w:pPr>
-      <w:r>
-        <w:rPr>
-          <w:sz w:val="28"/>
-          <w:szCs w:val="28"/>
-        </w:rPr>
-        <w:t>Master of Professional Studies in Analytics, College of Professional Studies</w:t>
-      </w:r>
-      <w:r>
-        <w:rPr>
-          <w:sz w:val="28"/>
-          <w:szCs w:val="28"/>
-        </w:rPr>
-        <w:t>.</w:t>
-      </w:r>
+      </w:pPr>
     </w:p>
     <w:p>
       <w:pPr>
@@ -93,67 +35,99 @@
           <w:szCs w:val="32"/>
         </w:rPr>
       </w:pPr>
-      <w:r>
+    </w:p>
+    <w:p>
+      <w:pPr>
+        <w:pStyle w:val="BodyText"/>
+        <w:jc w:val="center"/>
         <w:rPr>
           <w:b/>
           <w:bCs/>
           <w:sz w:val="32"/>
           <w:szCs w:val="32"/>
         </w:rPr>
+      </w:pPr>
+    </w:p>
+    <w:p>
+      <w:pPr>
+        <w:pStyle w:val="BodyText"/>
+        <w:jc w:val="center"/>
+        <w:rPr>
+          <w:b/>
+          <w:bCs/>
+          <w:sz w:val="32"/>
+          <w:szCs w:val="32"/>
+        </w:rPr>
+      </w:pPr>
+    </w:p>
+    <w:p>
+      <w:pPr>
+        <w:pStyle w:val="BodyText"/>
+        <w:jc w:val="center"/>
+        <w:rPr>
+          <w:b/>
+          <w:bCs/>
+          <w:sz w:val="32"/>
+          <w:szCs w:val="32"/>
+        </w:rPr>
+      </w:pPr>
+    </w:p>
+    <w:p>
+      <w:pPr>
+        <w:pStyle w:val="BodyText"/>
+        <w:jc w:val="center"/>
+        <w:rPr>
+          <w:b/>
+          <w:bCs/>
+          <w:sz w:val="32"/>
+          <w:szCs w:val="32"/>
+        </w:rPr>
+      </w:pPr>
+    </w:p>
+    <w:p>
+      <w:pPr>
+        <w:pStyle w:val="BodyText"/>
+        <w:jc w:val="center"/>
+        <w:rPr>
+          <w:b/>
+          <w:bCs/>
+          <w:sz w:val="32"/>
+          <w:szCs w:val="32"/>
+        </w:rPr>
+      </w:pPr>
+    </w:p>
+    <w:p>
+      <w:pPr>
+        <w:pStyle w:val="BodyText"/>
+        <w:jc w:val="center"/>
+        <w:rPr>
+          <w:b/>
+          <w:bCs/>
+          <w:sz w:val="20"/>
+          <w:szCs w:val="20"/>
+        </w:rPr>
+      </w:pPr>
+    </w:p>
+    <w:p>
+      <w:pPr>
+        <w:pStyle w:val="BodyText"/>
+        <w:jc w:val="center"/>
+        <w:rPr>
+          <w:b/>
+          <w:bCs/>
+          <w:sz w:val="32"/>
+          <w:szCs w:val="32"/>
+        </w:rPr>
+      </w:pPr>
+      <w:r>
+        <w:rPr>
+          <w:b/>
+          <w:bCs/>
+          <w:sz w:val="32"/>
+          <w:szCs w:val="32"/>
+        </w:rPr>
         <w:t>Soni_M1_Project1</w:t>
       </w:r>
-    </w:p>
-    <w:p>
-      <w:pPr>
-        <w:pStyle w:val="BodyText"/>
-        <w:jc w:val="center"/>
-      </w:pPr>
-    </w:p>
-    <w:p>
-      <w:pPr>
-        <w:pStyle w:val="BodyText"/>
-        <w:jc w:val="center"/>
-      </w:pPr>
-    </w:p>
-    <w:p>
-      <w:pPr>
-        <w:pStyle w:val="BodyText"/>
-        <w:jc w:val="center"/>
-      </w:pPr>
-    </w:p>
-    <w:p>
-      <w:pPr>
-        <w:pStyle w:val="BodyText"/>
-        <w:jc w:val="center"/>
-      </w:pPr>
-    </w:p>
-    <w:p>
-      <w:pPr>
-        <w:pStyle w:val="BodyText"/>
-        <w:jc w:val="center"/>
-      </w:pPr>
-    </w:p>
-    <w:p>
-      <w:pPr>
-        <w:pStyle w:val="BodyText"/>
-        <w:jc w:val="center"/>
-      </w:pPr>
-    </w:p>
-    <w:p>
-      <w:pPr>
-        <w:pStyle w:val="BodyText"/>
-        <w:jc w:val="center"/>
-      </w:pPr>
-    </w:p>
-    <w:p>
-      <w:pPr>
-        <w:pStyle w:val="BodyText"/>
-      </w:pPr>
-    </w:p>
-    <w:p>
-      <w:pPr>
-        <w:pStyle w:val="BodyText"/>
-      </w:pPr>
     </w:p>
     <w:p>
       <w:pPr>
@@ -246,6 +220,136 @@
         <w:t>qul</w:t>
       </w:r>
       <w:bookmarkStart w:id="0" w:name="Xe129ff0dc2e05fd7c742131287a6f19ebc0e340"/>
+    </w:p>
+    <w:p>
+      <w:pPr>
+        <w:pStyle w:val="BodyText"/>
+        <w:spacing w:before="120" w:after="120"/>
+        <w:jc w:val="center"/>
+        <w:rPr>
+          <w:b/>
+          <w:bCs/>
+        </w:rPr>
+      </w:pPr>
+    </w:p>
+    <w:p>
+      <w:pPr>
+        <w:pStyle w:val="BodyText"/>
+        <w:spacing w:before="120" w:after="120"/>
+        <w:jc w:val="center"/>
+        <w:rPr>
+          <w:b/>
+          <w:bCs/>
+        </w:rPr>
+      </w:pPr>
+    </w:p>
+    <w:p>
+      <w:pPr>
+        <w:pStyle w:val="BodyText"/>
+        <w:spacing w:before="120" w:after="120"/>
+        <w:jc w:val="center"/>
+        <w:rPr>
+          <w:b/>
+          <w:bCs/>
+        </w:rPr>
+      </w:pPr>
+    </w:p>
+    <w:p>
+      <w:pPr>
+        <w:pStyle w:val="BodyText"/>
+        <w:spacing w:before="120" w:after="120"/>
+        <w:jc w:val="center"/>
+        <w:rPr>
+          <w:b/>
+          <w:bCs/>
+        </w:rPr>
+      </w:pPr>
+    </w:p>
+    <w:p>
+      <w:pPr>
+        <w:pStyle w:val="BodyText"/>
+        <w:spacing w:before="120" w:after="120"/>
+        <w:jc w:val="center"/>
+        <w:rPr>
+          <w:b/>
+          <w:bCs/>
+        </w:rPr>
+      </w:pPr>
+    </w:p>
+    <w:p>
+      <w:pPr>
+        <w:pStyle w:val="BodyText"/>
+        <w:spacing w:before="120" w:after="120"/>
+        <w:jc w:val="center"/>
+        <w:rPr>
+          <w:b/>
+          <w:bCs/>
+        </w:rPr>
+      </w:pPr>
+    </w:p>
+    <w:p>
+      <w:pPr>
+        <w:pStyle w:val="BodyText"/>
+        <w:spacing w:before="120" w:after="120"/>
+        <w:jc w:val="center"/>
+        <w:rPr>
+          <w:b/>
+          <w:bCs/>
+        </w:rPr>
+      </w:pPr>
+    </w:p>
+    <w:p>
+      <w:pPr>
+        <w:pStyle w:val="BodyText"/>
+        <w:spacing w:before="120" w:after="120"/>
+        <w:jc w:val="center"/>
+        <w:rPr>
+          <w:b/>
+          <w:bCs/>
+        </w:rPr>
+      </w:pPr>
+    </w:p>
+    <w:p>
+      <w:pPr>
+        <w:pStyle w:val="BodyText"/>
+        <w:spacing w:before="120" w:after="120"/>
+        <w:jc w:val="center"/>
+        <w:rPr>
+          <w:b/>
+          <w:bCs/>
+        </w:rPr>
+      </w:pPr>
+    </w:p>
+    <w:p>
+      <w:pPr>
+        <w:pStyle w:val="BodyText"/>
+        <w:spacing w:before="120" w:after="120"/>
+        <w:jc w:val="center"/>
+        <w:rPr>
+          <w:b/>
+          <w:bCs/>
+        </w:rPr>
+      </w:pPr>
+    </w:p>
+    <w:p>
+      <w:pPr>
+        <w:pStyle w:val="BodyText"/>
+        <w:spacing w:before="120" w:after="120"/>
+        <w:jc w:val="center"/>
+        <w:rPr>
+          <w:b/>
+          <w:bCs/>
+        </w:rPr>
+      </w:pPr>
+      <w:r>
+        <w:rPr>
+          <w:b/>
+          <w:bCs/>
+          <w:sz w:val="32"/>
+          <w:szCs w:val="32"/>
+        </w:rPr>
+        <w:t>Northeastern University, Toronto</w:t>
+      </w:r>
     </w:p>
     <w:p>
       <w:pPr>
@@ -262,6 +366,13 @@
           <w:docGrid w:linePitch="326"/>
         </w:sectPr>
       </w:pPr>
+      <w:r>
+        <w:rPr>
+          <w:sz w:val="28"/>
+          <w:szCs w:val="28"/>
+        </w:rPr>
+        <w:t>Master of Professional Studies in Analytics, College of Professional Studies.</w:t>
+      </w:r>
     </w:p>
     <w:p>
       <w:pPr>

</xml_diff>